<commit_message>
El proyecto final final de los finales finalizados
</commit_message>
<xml_diff>
--- a/Consultas MongoDB.docx
+++ b/Consultas MongoDB.docx
@@ -295,7 +295,7 @@
               </mc:Choice>
               <mc:Fallback>
                 <w:pict>
-                  <v:group w14:anchorId="497AD506" id="Grupo 252" o:spid="_x0000_s1026" style="position:absolute;margin-left:224.1pt;margin-top:-27.75pt;width:275.3pt;height:882.6pt;z-index:251659264;mso-position-horizontal:right;mso-position-horizontal-relative:page;mso-position-vertical-relative:page" coordsize="31441,105326" o:gfxdata="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">
+                  <v:group w14:anchorId="16931D6D" id="Grupo 252" o:spid="_x0000_s1026" style="position:absolute;margin-left:224.1pt;margin-top:-27.75pt;width:275.3pt;height:882.6pt;z-index:251659264;mso-position-horizontal:right;mso-position-horizontal-relative:page;mso-position-vertical-relative:page" coordsize="31441,105326" o:gfxdata="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">
                     <v:rect id="Rectángulo 460" o:spid="_x0000_s1027" style="position:absolute;left:1723;top:3403;width:29718;height:101923;visibility:visible;mso-wrap-style:square;v-text-anchor:top" o:gfxdata="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" fillcolor="#8dd873 [1945]" stroked="f" strokecolor="#d8d8d8"/>
                     <v:rect id="Rectángulo 459" o:spid="_x0000_s1028" alt="Light vertical" style="position:absolute;width:1385;height:100584;visibility:visible;mso-wrap-style:square;v-text-anchor:middle" o:gfxdata="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" fillcolor="#8dd873 [1945]" stroked="f" strokecolor="white" strokeweight="1pt">
                       <v:fill r:id="rId10" o:title="" opacity="52428f" color2="white [3212]" o:opacity2="52428f" type="pattern"/>
@@ -661,7 +661,7 @@
           <w:u w:val="single"/>
         </w:rPr>
       </w:pPr>
-      <w:bookmarkStart w:id="0" w:name="_Toc198855669"/>
+      <w:bookmarkStart w:id="0" w:name="_Toc199171045"/>
       <w:r>
         <w:rPr>
           <w:sz w:val="144"/>
@@ -677,7 +677,7 @@
     <w:sdt>
       <w:sdtPr>
         <w:rPr>
-          <w:rFonts w:asciiTheme="minorHAnsi" w:eastAsiaTheme="minorHAnsi" w:hAnsiTheme="minorHAnsi" w:cstheme="minorBidi"/>
+          <w:rFonts w:asciiTheme="minorHAnsi" w:eastAsiaTheme="minorEastAsia" w:hAnsiTheme="minorHAnsi" w:cstheme="minorBidi"/>
           <w:color w:val="auto"/>
           <w:kern w:val="2"/>
           <w:sz w:val="24"/>
@@ -724,7 +724,7 @@
           <w:r>
             <w:fldChar w:fldCharType="separate"/>
           </w:r>
-          <w:hyperlink w:anchor="_Toc198855669" w:history="1">
+          <w:hyperlink w:anchor="_Toc199171045" w:history="1">
             <w:r>
               <w:rPr>
                 <w:rStyle w:val="Hipervnculo"/>
@@ -751,7 +751,7 @@
                 <w:noProof/>
                 <w:webHidden/>
               </w:rPr>
-              <w:instrText xml:space="preserve"> PAGEREF _Toc198855669 \h </w:instrText>
+              <w:instrText xml:space="preserve"> PAGEREF _Toc199171045 \h </w:instrText>
             </w:r>
             <w:r>
               <w:rPr>
@@ -794,13 +794,13 @@
               <w:lang w:eastAsia="es-ES"/>
             </w:rPr>
           </w:pPr>
-          <w:hyperlink w:anchor="_Toc198855670" w:history="1">
+          <w:hyperlink w:anchor="_Toc199171046" w:history="1">
             <w:r>
               <w:rPr>
                 <w:rStyle w:val="Hipervnculo"/>
                 <w:noProof/>
               </w:rPr>
-              <w:t>EJER 1</w:t>
+              <w:t>Introducción</w:t>
             </w:r>
             <w:r>
               <w:rPr>
@@ -821,7 +821,7 @@
                 <w:noProof/>
                 <w:webHidden/>
               </w:rPr>
-              <w:instrText xml:space="preserve"> PAGEREF _Toc198855670 \h </w:instrText>
+              <w:instrText xml:space="preserve"> PAGEREF _Toc199171046 \h </w:instrText>
             </w:r>
             <w:r>
               <w:rPr>
@@ -864,13 +864,13 @@
               <w:lang w:eastAsia="es-ES"/>
             </w:rPr>
           </w:pPr>
-          <w:hyperlink w:anchor="_Toc198855671" w:history="1">
+          <w:hyperlink w:anchor="_Toc199171047" w:history="1">
             <w:r>
               <w:rPr>
                 <w:rStyle w:val="Hipervnculo"/>
                 <w:noProof/>
               </w:rPr>
-              <w:t>EJER 2</w:t>
+              <w:t>EJER 1</w:t>
             </w:r>
             <w:r>
               <w:rPr>
@@ -891,7 +891,7 @@
                 <w:noProof/>
                 <w:webHidden/>
               </w:rPr>
-              <w:instrText xml:space="preserve"> PAGEREF _Toc198855671 \h </w:instrText>
+              <w:instrText xml:space="preserve"> PAGEREF _Toc199171047 \h </w:instrText>
             </w:r>
             <w:r>
               <w:rPr>
@@ -911,7 +911,7 @@
                 <w:noProof/>
                 <w:webHidden/>
               </w:rPr>
-              <w:t>2</w:t>
+              <w:t>3</w:t>
             </w:r>
             <w:r>
               <w:rPr>
@@ -934,13 +934,13 @@
               <w:lang w:eastAsia="es-ES"/>
             </w:rPr>
           </w:pPr>
-          <w:hyperlink w:anchor="_Toc198855672" w:history="1">
+          <w:hyperlink w:anchor="_Toc199171048" w:history="1">
             <w:r>
               <w:rPr>
                 <w:rStyle w:val="Hipervnculo"/>
                 <w:noProof/>
               </w:rPr>
-              <w:t>EJER3</w:t>
+              <w:t>EJER 2</w:t>
             </w:r>
             <w:r>
               <w:rPr>
@@ -961,7 +961,7 @@
                 <w:noProof/>
                 <w:webHidden/>
               </w:rPr>
-              <w:instrText xml:space="preserve"> PAGEREF _Toc198855672 \h </w:instrText>
+              <w:instrText xml:space="preserve"> PAGEREF _Toc199171048 \h </w:instrText>
             </w:r>
             <w:r>
               <w:rPr>
@@ -981,7 +981,7 @@
                 <w:noProof/>
                 <w:webHidden/>
               </w:rPr>
-              <w:t>2</w:t>
+              <w:t>3</w:t>
             </w:r>
             <w:r>
               <w:rPr>
@@ -1004,13 +1004,13 @@
               <w:lang w:eastAsia="es-ES"/>
             </w:rPr>
           </w:pPr>
-          <w:hyperlink w:anchor="_Toc198855673" w:history="1">
+          <w:hyperlink w:anchor="_Toc199171049" w:history="1">
             <w:r>
               <w:rPr>
                 <w:rStyle w:val="Hipervnculo"/>
                 <w:noProof/>
               </w:rPr>
-              <w:t>EJER4</w:t>
+              <w:t>EJER3</w:t>
             </w:r>
             <w:r>
               <w:rPr>
@@ -1031,7 +1031,7 @@
                 <w:noProof/>
                 <w:webHidden/>
               </w:rPr>
-              <w:instrText xml:space="preserve"> PAGEREF _Toc198855673 \h </w:instrText>
+              <w:instrText xml:space="preserve"> PAGEREF _Toc199171049 \h </w:instrText>
             </w:r>
             <w:r>
               <w:rPr>
@@ -1051,7 +1051,7 @@
                 <w:noProof/>
                 <w:webHidden/>
               </w:rPr>
-              <w:t>3</w:t>
+              <w:t>4</w:t>
             </w:r>
             <w:r>
               <w:rPr>
@@ -1074,13 +1074,13 @@
               <w:lang w:eastAsia="es-ES"/>
             </w:rPr>
           </w:pPr>
-          <w:hyperlink w:anchor="_Toc198855674" w:history="1">
+          <w:hyperlink w:anchor="_Toc199171050" w:history="1">
             <w:r>
               <w:rPr>
                 <w:rStyle w:val="Hipervnculo"/>
                 <w:noProof/>
               </w:rPr>
-              <w:t>EJER5</w:t>
+              <w:t>EJER4</w:t>
             </w:r>
             <w:r>
               <w:rPr>
@@ -1101,7 +1101,7 @@
                 <w:noProof/>
                 <w:webHidden/>
               </w:rPr>
-              <w:instrText xml:space="preserve"> PAGEREF _Toc198855674 \h </w:instrText>
+              <w:instrText xml:space="preserve"> PAGEREF _Toc199171050 \h </w:instrText>
             </w:r>
             <w:r>
               <w:rPr>
@@ -1121,7 +1121,7 @@
                 <w:noProof/>
                 <w:webHidden/>
               </w:rPr>
-              <w:t>3</w:t>
+              <w:t>4</w:t>
             </w:r>
             <w:r>
               <w:rPr>
@@ -1144,13 +1144,13 @@
               <w:lang w:eastAsia="es-ES"/>
             </w:rPr>
           </w:pPr>
-          <w:hyperlink w:anchor="_Toc198855675" w:history="1">
+          <w:hyperlink w:anchor="_Toc199171051" w:history="1">
             <w:r>
               <w:rPr>
                 <w:rStyle w:val="Hipervnculo"/>
                 <w:noProof/>
               </w:rPr>
-              <w:t>EJER6</w:t>
+              <w:t>EJER5</w:t>
             </w:r>
             <w:r>
               <w:rPr>
@@ -1171,7 +1171,7 @@
                 <w:noProof/>
                 <w:webHidden/>
               </w:rPr>
-              <w:instrText xml:space="preserve"> PAGEREF _Toc198855675 \h </w:instrText>
+              <w:instrText xml:space="preserve"> PAGEREF _Toc199171051 \h </w:instrText>
             </w:r>
             <w:r>
               <w:rPr>
@@ -1191,7 +1191,7 @@
                 <w:noProof/>
                 <w:webHidden/>
               </w:rPr>
-              <w:t>4</w:t>
+              <w:t>5</w:t>
             </w:r>
             <w:r>
               <w:rPr>
@@ -1214,13 +1214,13 @@
               <w:lang w:eastAsia="es-ES"/>
             </w:rPr>
           </w:pPr>
-          <w:hyperlink w:anchor="_Toc198855676" w:history="1">
+          <w:hyperlink w:anchor="_Toc199171052" w:history="1">
             <w:r>
               <w:rPr>
                 <w:rStyle w:val="Hipervnculo"/>
                 <w:noProof/>
               </w:rPr>
-              <w:t>EJER7</w:t>
+              <w:t>EJER6</w:t>
             </w:r>
             <w:r>
               <w:rPr>
@@ -1241,7 +1241,7 @@
                 <w:noProof/>
                 <w:webHidden/>
               </w:rPr>
-              <w:instrText xml:space="preserve"> PAGEREF _Toc198855676 \h </w:instrText>
+              <w:instrText xml:space="preserve"> PAGEREF _Toc199171052 \h </w:instrText>
             </w:r>
             <w:r>
               <w:rPr>
@@ -1261,7 +1261,7 @@
                 <w:noProof/>
                 <w:webHidden/>
               </w:rPr>
-              <w:t>4</w:t>
+              <w:t>5</w:t>
             </w:r>
             <w:r>
               <w:rPr>
@@ -1284,12 +1284,82 @@
               <w:lang w:eastAsia="es-ES"/>
             </w:rPr>
           </w:pPr>
-          <w:hyperlink w:anchor="_Toc198855677" w:history="1">
+          <w:hyperlink w:anchor="_Toc199171053" w:history="1">
             <w:r>
               <w:rPr>
                 <w:rStyle w:val="Hipervnculo"/>
                 <w:noProof/>
               </w:rPr>
+              <w:t>EJER7</w:t>
+            </w:r>
+            <w:r>
+              <w:rPr>
+                <w:noProof/>
+                <w:webHidden/>
+              </w:rPr>
+              <w:tab/>
+            </w:r>
+            <w:r>
+              <w:rPr>
+                <w:noProof/>
+                <w:webHidden/>
+              </w:rPr>
+              <w:fldChar w:fldCharType="begin"/>
+            </w:r>
+            <w:r>
+              <w:rPr>
+                <w:noProof/>
+                <w:webHidden/>
+              </w:rPr>
+              <w:instrText xml:space="preserve"> PAGEREF _Toc199171053 \h </w:instrText>
+            </w:r>
+            <w:r>
+              <w:rPr>
+                <w:noProof/>
+                <w:webHidden/>
+              </w:rPr>
+            </w:r>
+            <w:r>
+              <w:rPr>
+                <w:noProof/>
+                <w:webHidden/>
+              </w:rPr>
+              <w:fldChar w:fldCharType="separate"/>
+            </w:r>
+            <w:r>
+              <w:rPr>
+                <w:noProof/>
+                <w:webHidden/>
+              </w:rPr>
+              <w:t>6</w:t>
+            </w:r>
+            <w:r>
+              <w:rPr>
+                <w:noProof/>
+                <w:webHidden/>
+              </w:rPr>
+              <w:fldChar w:fldCharType="end"/>
+            </w:r>
+          </w:hyperlink>
+        </w:p>
+        <w:p>
+          <w:pPr>
+            <w:pStyle w:val="TDC2"/>
+            <w:tabs>
+              <w:tab w:val="right" w:leader="dot" w:pos="8494"/>
+            </w:tabs>
+            <w:rPr>
+              <w:rFonts w:eastAsiaTheme="minorEastAsia"/>
+              <w:noProof/>
+              <w:lang w:eastAsia="es-ES"/>
+            </w:rPr>
+          </w:pPr>
+          <w:hyperlink w:anchor="_Toc199171054" w:history="1">
+            <w:r>
+              <w:rPr>
+                <w:rStyle w:val="Hipervnculo"/>
+                <w:noProof/>
+              </w:rPr>
               <w:t>EJER8</w:t>
             </w:r>
             <w:r>
@@ -1311,7 +1381,7 @@
                 <w:noProof/>
                 <w:webHidden/>
               </w:rPr>
-              <w:instrText xml:space="preserve"> PAGEREF _Toc198855677 \h </w:instrText>
+              <w:instrText xml:space="preserve"> PAGEREF _Toc199171054 \h </w:instrText>
             </w:r>
             <w:r>
               <w:rPr>
@@ -1331,7 +1401,7 @@
                 <w:noProof/>
                 <w:webHidden/>
               </w:rPr>
-              <w:t>5</w:t>
+              <w:t>6</w:t>
             </w:r>
             <w:r>
               <w:rPr>
@@ -1374,18 +1444,199 @@
       <w:pPr>
         <w:pStyle w:val="Ttulo2"/>
       </w:pPr>
-      <w:bookmarkStart w:id="1" w:name="_Toc198855670"/>
+      <w:bookmarkStart w:id="1" w:name="_Toc199171046"/>
+      <w:r>
+        <w:t>Introducción</w:t>
+      </w:r>
+      <w:bookmarkEnd w:id="1"/>
+    </w:p>
+    <w:p>
+      <w:r>
+        <w:t xml:space="preserve">La base de datos de </w:t>
+      </w:r>
+      <w:proofErr w:type="spellStart"/>
+      <w:r>
+        <w:t>Pokedex</w:t>
+      </w:r>
+      <w:proofErr w:type="spellEnd"/>
+      <w:r>
+        <w:t xml:space="preserve"> tiene 10 documentos de las regiones de los juegos de </w:t>
+      </w:r>
+      <w:proofErr w:type="spellStart"/>
+      <w:r>
+        <w:t>pokemon</w:t>
+      </w:r>
+      <w:proofErr w:type="spellEnd"/>
+      <w:r>
+        <w:t xml:space="preserve">, estas están compuestas por el _id, Región, Juegos, Generación, </w:t>
+      </w:r>
+      <w:r>
+        <w:t>Mecánica</w:t>
+      </w:r>
+      <w:r>
+        <w:t xml:space="preserve">, </w:t>
+      </w:r>
+      <w:proofErr w:type="spellStart"/>
+      <w:r>
+        <w:t>Numero_pokemons</w:t>
+      </w:r>
+      <w:proofErr w:type="spellEnd"/>
+      <w:r>
+        <w:t>, Pokémon.</w:t>
+      </w:r>
+    </w:p>
+    <w:p>
+      <w:r>
+        <w:t xml:space="preserve">Por orden estas representan, el identificador en la base de datos, el nombre de la región, los juegos en los cuales la </w:t>
+      </w:r>
+      <w:r>
+        <w:t>historia</w:t>
+      </w:r>
+      <w:r>
+        <w:t xml:space="preserve"> transcurre en dicha región, generación en la cual aparece, la mecánica o mecánicas que aporto a la saga, el </w:t>
+      </w:r>
+      <w:r>
+        <w:t>número</w:t>
+      </w:r>
+      <w:r>
+        <w:t xml:space="preserve"> de </w:t>
+      </w:r>
+      <w:proofErr w:type="spellStart"/>
+      <w:r>
+        <w:t>pokemons</w:t>
+      </w:r>
+      <w:proofErr w:type="spellEnd"/>
+      <w:r>
+        <w:t xml:space="preserve"> que añadió y sus </w:t>
+      </w:r>
+      <w:proofErr w:type="spellStart"/>
+      <w:r>
+        <w:t>pokemons</w:t>
+      </w:r>
+      <w:proofErr w:type="spellEnd"/>
+      <w:r>
+        <w:t xml:space="preserve"> </w:t>
+      </w:r>
+      <w:r>
+        <w:t>iniciales</w:t>
+      </w:r>
+      <w:r>
+        <w:t xml:space="preserve">, estos están compuestos por su </w:t>
+      </w:r>
+      <w:r>
+        <w:t>número</w:t>
+      </w:r>
+      <w:r>
+        <w:t xml:space="preserve"> de la </w:t>
+      </w:r>
+      <w:proofErr w:type="spellStart"/>
+      <w:r>
+        <w:t>pokedex</w:t>
+      </w:r>
+      <w:proofErr w:type="spellEnd"/>
+      <w:r>
+        <w:t xml:space="preserve">, el nombre del </w:t>
+      </w:r>
+      <w:proofErr w:type="spellStart"/>
+      <w:r>
+        <w:t>pokemon</w:t>
+      </w:r>
+      <w:proofErr w:type="spellEnd"/>
+      <w:r>
+        <w:t xml:space="preserve"> y sus tipos.</w:t>
+      </w:r>
+    </w:p>
+    <w:p/>
+    <w:p>
+      <w:pPr>
+        <w:keepNext/>
+      </w:pPr>
+      <w:r>
+        <w:rPr>
+          <w:noProof/>
+        </w:rPr>
+        <w:drawing>
+          <wp:inline distT="0" distB="0" distL="0" distR="0" wp14:anchorId="3ABD00B9" wp14:editId="78C58780">
+            <wp:extent cx="5394960" cy="2263140"/>
+            <wp:effectExtent l="0" t="0" r="0" b="3810"/>
+            <wp:docPr id="2144683181" name="Imagen 5"/>
+            <wp:cNvGraphicFramePr>
+              <a:graphicFrameLocks xmlns:a="http://schemas.openxmlformats.org/drawingml/2006/main" noChangeAspect="1"/>
+            </wp:cNvGraphicFramePr>
+            <a:graphic xmlns:a="http://schemas.openxmlformats.org/drawingml/2006/main">
+              <a:graphicData uri="http://schemas.openxmlformats.org/drawingml/2006/picture">
+                <pic:pic xmlns:pic="http://schemas.openxmlformats.org/drawingml/2006/picture">
+                  <pic:nvPicPr>
+                    <pic:cNvPr id="0" name="Picture 1"/>
+                    <pic:cNvPicPr>
+                      <a:picLocks noChangeAspect="1" noChangeArrowheads="1"/>
+                    </pic:cNvPicPr>
+                  </pic:nvPicPr>
+                  <pic:blipFill>
+                    <a:blip r:embed="rId13">
+                      <a:extLst>
+                        <a:ext uri="{28A0092B-C50C-407E-A947-70E740481C1C}">
+                          <a14:useLocalDpi xmlns:a14="http://schemas.microsoft.com/office/drawing/2010/main" val="0"/>
+                        </a:ext>
+                      </a:extLst>
+                    </a:blip>
+                    <a:srcRect/>
+                    <a:stretch>
+                      <a:fillRect/>
+                    </a:stretch>
+                  </pic:blipFill>
+                  <pic:spPr bwMode="auto">
+                    <a:xfrm>
+                      <a:off x="0" y="0"/>
+                      <a:ext cx="5394960" cy="2263140"/>
+                    </a:xfrm>
+                    <a:prstGeom prst="rect">
+                      <a:avLst/>
+                    </a:prstGeom>
+                    <a:noFill/>
+                    <a:ln>
+                      <a:noFill/>
+                    </a:ln>
+                  </pic:spPr>
+                </pic:pic>
+              </a:graphicData>
+            </a:graphic>
+          </wp:inline>
+        </w:drawing>
+      </w:r>
+    </w:p>
+    <w:p>
+      <w:pPr>
+        <w:pStyle w:val="Descripcin"/>
+        <w:jc w:val="center"/>
+      </w:pPr>
+      <w:r>
+        <w:t>Esquema de datos</w:t>
+      </w:r>
+    </w:p>
+    <w:p>
+      <w:pPr>
+        <w:pStyle w:val="Ttulo2"/>
+      </w:pPr>
+    </w:p>
+    <w:p/>
+    <w:p/>
+    <w:p/>
+    <w:p/>
+    <w:p/>
+    <w:p/>
+    <w:p/>
+    <w:p/>
+    <w:p>
+      <w:pPr>
+        <w:pStyle w:val="Ttulo2"/>
+      </w:pPr>
+      <w:bookmarkStart w:id="2" w:name="_Toc199171047"/>
       <w:r>
         <w:lastRenderedPageBreak/>
-        <w:t>1</w:t>
-      </w:r>
-      <w:r>
-        <w:t xml:space="preserve"> </w:t>
-      </w:r>
-      <w:r>
         <w:t>EJER 1</w:t>
       </w:r>
-      <w:bookmarkEnd w:id="1"/>
+      <w:bookmarkEnd w:id="2"/>
     </w:p>
     <w:p>
       <w:r>
@@ -1412,17 +1663,12 @@
         <w:t xml:space="preserve">Usando </w:t>
       </w:r>
       <w:proofErr w:type="spellStart"/>
-      <w:proofErr w:type="gramStart"/>
       <w:r>
         <w:t>find</w:t>
       </w:r>
       <w:proofErr w:type="spellEnd"/>
       <w:r>
-        <w:t>(</w:t>
-      </w:r>
-      <w:proofErr w:type="gramEnd"/>
-      <w:r>
-        <w:t>{}) para seleccionar todos</w:t>
+        <w:t>({}) para seleccionar todos</w:t>
       </w:r>
       <w:r>
         <w:t xml:space="preserve"> para luego usar la proyección para </w:t>
@@ -1451,6 +1697,9 @@
       </w:r>
     </w:p>
     <w:p>
+      <w:pPr>
+        <w:keepNext/>
+      </w:pPr>
       <w:r>
         <w:rPr>
           <w:noProof/>
@@ -1473,7 +1722,7 @@
                     </pic:cNvPicPr>
                   </pic:nvPicPr>
                   <pic:blipFill>
-                    <a:blip r:embed="rId13">
+                    <a:blip r:embed="rId14">
                       <a:extLst>
                         <a:ext uri="{28A0092B-C50C-407E-A947-70E740481C1C}">
                           <a14:useLocalDpi xmlns:a14="http://schemas.microsoft.com/office/drawing/2010/main" val="0"/>
@@ -1505,16 +1754,24 @@
         </w:drawing>
       </w:r>
     </w:p>
+    <w:p>
+      <w:pPr>
+        <w:pStyle w:val="Descripcin"/>
+      </w:pPr>
+      <w:r>
+        <w:t>Ilustración 1-Resultado de la consulta del primer ejercicio</w:t>
+      </w:r>
+    </w:p>
     <w:p/>
     <w:p>
       <w:pPr>
         <w:pStyle w:val="Ttulo2"/>
       </w:pPr>
-      <w:bookmarkStart w:id="2" w:name="_Toc198855671"/>
+      <w:bookmarkStart w:id="3" w:name="_Toc199171048"/>
       <w:r>
         <w:t>EJER 2</w:t>
       </w:r>
-      <w:bookmarkEnd w:id="2"/>
+      <w:bookmarkEnd w:id="3"/>
     </w:p>
     <w:p/>
     <w:p>
@@ -1524,91 +1781,84 @@
       <w:r>
         <w:t xml:space="preserve">buscamos la región con </w:t>
       </w:r>
+      <w:r>
+        <w:t>más</w:t>
+      </w:r>
+      <w:r>
+        <w:t xml:space="preserve"> de 150 </w:t>
+      </w:r>
       <w:proofErr w:type="spellStart"/>
       <w:r>
-        <w:t>mas</w:t>
+        <w:t>pokemo</w:t>
+      </w:r>
+      <w:r>
+        <w:t>ns</w:t>
       </w:r>
       <w:proofErr w:type="spellEnd"/>
       <w:r>
-        <w:t xml:space="preserve"> de 150 </w:t>
+        <w:t xml:space="preserve">. Y lo hacemos utilizando </w:t>
+      </w:r>
+      <w:r>
+        <w:t xml:space="preserve">un </w:t>
       </w:r>
       <w:proofErr w:type="spellStart"/>
       <w:r>
-        <w:t>pokemo</w:t>
-      </w:r>
-      <w:r>
-        <w:t>ns</w:t>
+        <w:t>find</w:t>
       </w:r>
       <w:proofErr w:type="spellEnd"/>
       <w:r>
-        <w:t xml:space="preserve">. Y lo hacemos utilizando </w:t>
-      </w:r>
-      <w:r>
-        <w:t xml:space="preserve">un </w:t>
+        <w:t>()</w:t>
+      </w:r>
+      <w:r>
+        <w:t xml:space="preserve"> </w:t>
+      </w:r>
+      <w:r>
+        <w:t xml:space="preserve">para </w:t>
+      </w:r>
+      <w:r>
+        <w:t>luego filt</w:t>
+      </w:r>
+      <w:r>
+        <w:t>rarl</w:t>
+      </w:r>
+      <w:r>
+        <w:t>o</w:t>
+      </w:r>
+      <w:r>
+        <w:t xml:space="preserve"> </w:t>
+      </w:r>
+      <w:r>
+        <w:t>con $</w:t>
       </w:r>
       <w:proofErr w:type="spellStart"/>
-      <w:proofErr w:type="gramStart"/>
-      <w:r>
-        <w:t>find</w:t>
+      <w:r>
+        <w:t>gt</w:t>
       </w:r>
       <w:proofErr w:type="spellEnd"/>
       <w:r>
-        <w:t>(</w:t>
-      </w:r>
-      <w:proofErr w:type="gramEnd"/>
-      <w:r>
-        <w:t>)</w:t>
-      </w:r>
-      <w:r>
         <w:t xml:space="preserve"> </w:t>
       </w:r>
       <w:r>
-        <w:t xml:space="preserve">para </w:t>
-      </w:r>
-      <w:r>
-        <w:t>luego filt</w:t>
-      </w:r>
-      <w:r>
-        <w:t>rarl</w:t>
-      </w:r>
-      <w:r>
-        <w:t>o</w:t>
+        <w:t xml:space="preserve">seleccionado </w:t>
+      </w:r>
+      <w:r>
+        <w:t>número</w:t>
+      </w:r>
+      <w:r>
+        <w:t xml:space="preserve"> de </w:t>
+      </w:r>
+      <w:proofErr w:type="spellStart"/>
+      <w:r>
+        <w:t>pokemons</w:t>
+      </w:r>
+      <w:proofErr w:type="spellEnd"/>
+      <w:r>
+        <w:t xml:space="preserve"> mayor a 150</w:t>
       </w:r>
       <w:r>
         <w:t xml:space="preserve"> </w:t>
       </w:r>
       <w:r>
-        <w:t>con $</w:t>
-      </w:r>
-      <w:proofErr w:type="spellStart"/>
-      <w:r>
-        <w:t>gt</w:t>
-      </w:r>
-      <w:proofErr w:type="spellEnd"/>
-      <w:r>
-        <w:t xml:space="preserve"> </w:t>
-      </w:r>
-      <w:r>
-        <w:t xml:space="preserve">seleccionado </w:t>
-      </w:r>
-      <w:r>
-        <w:t>número</w:t>
-      </w:r>
-      <w:r>
-        <w:t xml:space="preserve"> de </w:t>
-      </w:r>
-      <w:proofErr w:type="spellStart"/>
-      <w:r>
-        <w:t>pokemons</w:t>
-      </w:r>
-      <w:proofErr w:type="spellEnd"/>
-      <w:r>
-        <w:t xml:space="preserve"> mayor a 150</w:t>
-      </w:r>
-      <w:r>
-        <w:t xml:space="preserve"> </w:t>
-      </w:r>
-      <w:r>
         <w:t xml:space="preserve">y </w:t>
       </w:r>
       <w:r>
@@ -1621,6 +1871,9 @@
       </w:r>
     </w:p>
     <w:p>
+      <w:pPr>
+        <w:keepNext/>
+      </w:pPr>
       <w:r>
         <w:rPr>
           <w:noProof/>
@@ -1643,7 +1896,7 @@
                     </pic:cNvPicPr>
                   </pic:nvPicPr>
                   <pic:blipFill>
-                    <a:blip r:embed="rId14">
+                    <a:blip r:embed="rId15">
                       <a:extLst>
                         <a:ext uri="{28A0092B-C50C-407E-A947-70E740481C1C}">
                           <a14:useLocalDpi xmlns:a14="http://schemas.microsoft.com/office/drawing/2010/main" val="0"/>
@@ -1675,16 +1928,41 @@
         </w:drawing>
       </w:r>
     </w:p>
+    <w:p>
+      <w:pPr>
+        <w:pStyle w:val="Descripcin"/>
+      </w:pPr>
+      <w:r>
+        <w:t>Ilustración 2-</w:t>
+      </w:r>
+      <w:r>
+        <w:t xml:space="preserve">Resultado de la consulta del </w:t>
+      </w:r>
+      <w:r>
+        <w:t xml:space="preserve">segundo </w:t>
+      </w:r>
+      <w:r>
+        <w:t>ejercicio</w:t>
+      </w:r>
+      <w:r>
+        <w:t>.</w:t>
+      </w:r>
+    </w:p>
+    <w:p/>
+    <w:p/>
+    <w:p/>
+    <w:p/>
     <w:p/>
     <w:p>
       <w:pPr>
         <w:pStyle w:val="Ttulo2"/>
       </w:pPr>
-      <w:bookmarkStart w:id="3" w:name="_Toc198855672"/>
-      <w:r>
+      <w:bookmarkStart w:id="4" w:name="_Toc199171049"/>
+      <w:r>
+        <w:lastRenderedPageBreak/>
         <w:t>EJER3</w:t>
       </w:r>
-      <w:bookmarkEnd w:id="3"/>
+      <w:bookmarkEnd w:id="4"/>
     </w:p>
     <w:p>
       <w:r>
@@ -1727,17 +2005,12 @@
         <w:t xml:space="preserve">usamos </w:t>
       </w:r>
       <w:proofErr w:type="spellStart"/>
-      <w:proofErr w:type="gramStart"/>
       <w:r>
         <w:t>find</w:t>
       </w:r>
       <w:proofErr w:type="spellEnd"/>
       <w:r>
-        <w:t>(</w:t>
-      </w:r>
-      <w:proofErr w:type="gramEnd"/>
-      <w:r>
-        <w:t>) con un $</w:t>
+        <w:t>() con un $</w:t>
       </w:r>
       <w:proofErr w:type="spellStart"/>
       <w:r>
@@ -1790,7 +2063,6 @@
     </w:p>
     <w:p>
       <w:r>
-        <w:lastRenderedPageBreak/>
         <w:t>Resultado</w:t>
       </w:r>
       <w:r>
@@ -1798,6 +2070,9 @@
       </w:r>
     </w:p>
     <w:p>
+      <w:pPr>
+        <w:keepNext/>
+      </w:pPr>
       <w:r>
         <w:rPr>
           <w:noProof/>
@@ -1820,7 +2095,7 @@
                     </pic:cNvPicPr>
                   </pic:nvPicPr>
                   <pic:blipFill>
-                    <a:blip r:embed="rId15">
+                    <a:blip r:embed="rId16">
                       <a:extLst>
                         <a:ext uri="{28A0092B-C50C-407E-A947-70E740481C1C}">
                           <a14:useLocalDpi xmlns:a14="http://schemas.microsoft.com/office/drawing/2010/main" val="0"/>
@@ -1852,6 +2127,23 @@
         </w:drawing>
       </w:r>
     </w:p>
+    <w:p>
+      <w:pPr>
+        <w:pStyle w:val="Descripcin"/>
+      </w:pPr>
+      <w:r>
+        <w:t>Ilustración 3-</w:t>
+      </w:r>
+      <w:r>
+        <w:t xml:space="preserve">Resultado de la consulta del </w:t>
+      </w:r>
+      <w:r>
+        <w:t xml:space="preserve">tercer </w:t>
+      </w:r>
+      <w:r>
+        <w:t>ejercicio</w:t>
+      </w:r>
+    </w:p>
     <w:p/>
     <w:p/>
     <w:p/>
@@ -1859,11 +2151,11 @@
       <w:pPr>
         <w:pStyle w:val="Ttulo2"/>
       </w:pPr>
-      <w:bookmarkStart w:id="4" w:name="_Toc198855673"/>
+      <w:bookmarkStart w:id="5" w:name="_Toc199171050"/>
       <w:r>
         <w:t>EJER4</w:t>
       </w:r>
-      <w:bookmarkEnd w:id="4"/>
+      <w:bookmarkEnd w:id="5"/>
     </w:p>
     <w:p>
       <w:r>
@@ -1881,149 +2173,121 @@
       <w:r>
         <w:t xml:space="preserve">región con </w:t>
       </w:r>
+      <w:r>
+        <w:t>más</w:t>
+      </w:r>
+      <w:r>
+        <w:t xml:space="preserve"> juegos con </w:t>
+      </w:r>
+      <w:r>
+        <w:t>más</w:t>
+      </w:r>
+      <w:r>
+        <w:t xml:space="preserve"> de 100 </w:t>
+      </w:r>
       <w:proofErr w:type="spellStart"/>
       <w:r>
-        <w:t>mas</w:t>
+        <w:t>pokemons</w:t>
       </w:r>
       <w:proofErr w:type="spellEnd"/>
       <w:r>
-        <w:t xml:space="preserve"> juegos con </w:t>
+        <w:t xml:space="preserve"> y donde no </w:t>
+      </w:r>
+      <w:r>
+        <w:t xml:space="preserve">aparezcan </w:t>
       </w:r>
       <w:proofErr w:type="spellStart"/>
       <w:r>
-        <w:t>mas</w:t>
+        <w:t>Hoenn</w:t>
       </w:r>
       <w:proofErr w:type="spellEnd"/>
       <w:r>
+        <w:t xml:space="preserve"> y que no sean de la 1 </w:t>
+      </w:r>
+      <w:r>
+        <w:t>generación.</w:t>
+      </w:r>
+    </w:p>
+    <w:p>
+      <w:r>
+        <w:t xml:space="preserve">Usaremos un </w:t>
+      </w:r>
+      <w:proofErr w:type="spellStart"/>
+      <w:r>
+        <w:t>find</w:t>
+      </w:r>
+      <w:proofErr w:type="spellEnd"/>
+      <w:r>
+        <w:t xml:space="preserve"> </w:t>
+      </w:r>
+      <w:r>
+        <w:t xml:space="preserve">con los operadores </w:t>
+      </w:r>
+      <w:r>
+        <w:t>$</w:t>
+      </w:r>
+      <w:proofErr w:type="spellStart"/>
+      <w:r>
+        <w:t>gt</w:t>
+      </w:r>
+      <w:proofErr w:type="spellEnd"/>
+      <w:r>
+        <w:t xml:space="preserve"> , </w:t>
+      </w:r>
+      <w:r>
+        <w:t>$</w:t>
+      </w:r>
+      <w:proofErr w:type="spellStart"/>
+      <w:r>
+        <w:t>not</w:t>
+      </w:r>
+      <w:proofErr w:type="spellEnd"/>
+      <w:r>
+        <w:t xml:space="preserve"> </w:t>
+      </w:r>
+      <w:r>
+        <w:t>(</w:t>
+      </w:r>
+      <w:r>
+        <w:t>$</w:t>
+      </w:r>
+      <w:proofErr w:type="spellStart"/>
+      <w:r>
+        <w:t>eq</w:t>
+      </w:r>
+      <w:proofErr w:type="spellEnd"/>
+      <w:r>
+        <w:t>)</w:t>
+      </w:r>
+      <w:r>
+        <w:t xml:space="preserve"> para se</w:t>
+      </w:r>
+      <w:r>
+        <w:t xml:space="preserve">leccionar los que tienen </w:t>
+      </w:r>
+      <w:r>
+        <w:t>más</w:t>
+      </w:r>
+      <w:r>
         <w:t xml:space="preserve"> de 100 </w:t>
       </w:r>
       <w:proofErr w:type="spellStart"/>
       <w:r>
-        <w:t>pokemons</w:t>
+        <w:t>pokemo</w:t>
+      </w:r>
+      <w:r>
+        <w:t>n</w:t>
       </w:r>
       <w:proofErr w:type="spellEnd"/>
       <w:r>
-        <w:t xml:space="preserve"> y donde no </w:t>
-      </w:r>
-      <w:r>
-        <w:t xml:space="preserve">aparezcan </w:t>
+        <w:t xml:space="preserve">, la región </w:t>
       </w:r>
       <w:proofErr w:type="spellStart"/>
       <w:r>
-        <w:t>Hoenn</w:t>
+        <w:t>hoenn</w:t>
       </w:r>
       <w:proofErr w:type="spellEnd"/>
       <w:r>
-        <w:t xml:space="preserve"> y que no sean </w:t>
-      </w:r>
-      <w:proofErr w:type="spellStart"/>
-      <w:r>
-        <w:t>d</w:t>
-      </w:r>
-      <w:r>
-        <w:t xml:space="preserve"> </w:t>
-      </w:r>
-      <w:r>
-        <w:t>e</w:t>
-      </w:r>
-      <w:proofErr w:type="spellEnd"/>
-      <w:r>
-        <w:t xml:space="preserve"> la 1 </w:t>
-      </w:r>
-      <w:proofErr w:type="gramStart"/>
-      <w:r>
-        <w:t>generación</w:t>
-      </w:r>
-      <w:r>
-        <w:t xml:space="preserve"> .</w:t>
-      </w:r>
-      <w:proofErr w:type="gramEnd"/>
-    </w:p>
-    <w:p>
-      <w:r>
-        <w:t xml:space="preserve">Usaremos un </w:t>
-      </w:r>
-      <w:proofErr w:type="spellStart"/>
-      <w:r>
-        <w:t>find</w:t>
-      </w:r>
-      <w:proofErr w:type="spellEnd"/>
-      <w:r>
-        <w:t xml:space="preserve"> </w:t>
-      </w:r>
-      <w:r>
-        <w:t xml:space="preserve">con los operadores </w:t>
-      </w:r>
-      <w:r>
-        <w:t>$</w:t>
-      </w:r>
-      <w:proofErr w:type="spellStart"/>
-      <w:proofErr w:type="gramStart"/>
-      <w:r>
-        <w:t>gt</w:t>
-      </w:r>
-      <w:proofErr w:type="spellEnd"/>
-      <w:r>
-        <w:t xml:space="preserve"> ,</w:t>
-      </w:r>
-      <w:proofErr w:type="gramEnd"/>
-      <w:r>
-        <w:t xml:space="preserve"> </w:t>
-      </w:r>
-      <w:r>
-        <w:t>$</w:t>
-      </w:r>
-      <w:proofErr w:type="spellStart"/>
-      <w:r>
-        <w:t>not</w:t>
-      </w:r>
-      <w:proofErr w:type="spellEnd"/>
-      <w:r>
-        <w:t xml:space="preserve"> </w:t>
-      </w:r>
-      <w:r>
-        <w:t>(</w:t>
-      </w:r>
-      <w:r>
-        <w:t>$</w:t>
-      </w:r>
-      <w:proofErr w:type="spellStart"/>
-      <w:r>
-        <w:t>eq</w:t>
-      </w:r>
-      <w:proofErr w:type="spellEnd"/>
-      <w:r>
-        <w:t>)</w:t>
-      </w:r>
-      <w:r>
-        <w:t xml:space="preserve"> para se</w:t>
-      </w:r>
-      <w:r>
-        <w:t xml:space="preserve">leccionar los que tienen </w:t>
-      </w:r>
-      <w:r>
-        <w:t>más</w:t>
-      </w:r>
-      <w:r>
-        <w:t xml:space="preserve"> de 100 </w:t>
-      </w:r>
-      <w:proofErr w:type="spellStart"/>
-      <w:r>
-        <w:t>pokemo</w:t>
-      </w:r>
-      <w:r>
-        <w:t>n</w:t>
-      </w:r>
-      <w:proofErr w:type="spellEnd"/>
-      <w:r>
-        <w:t xml:space="preserve">, la región </w:t>
-      </w:r>
-      <w:proofErr w:type="spellStart"/>
-      <w:r>
-        <w:t>hoenn</w:t>
-      </w:r>
-      <w:proofErr w:type="spellEnd"/>
-      <w:r>
         <w:t xml:space="preserve"> y la primera </w:t>
       </w:r>
       <w:r>
@@ -2039,6 +2303,9 @@
       </w:r>
     </w:p>
     <w:p>
+      <w:pPr>
+        <w:keepNext/>
+      </w:pPr>
       <w:r>
         <w:rPr>
           <w:noProof/>
@@ -2061,7 +2328,7 @@
                     </pic:cNvPicPr>
                   </pic:nvPicPr>
                   <pic:blipFill>
-                    <a:blip r:embed="rId16">
+                    <a:blip r:embed="rId17">
                       <a:extLst>
                         <a:ext uri="{28A0092B-C50C-407E-A947-70E740481C1C}">
                           <a14:useLocalDpi xmlns:a14="http://schemas.microsoft.com/office/drawing/2010/main" val="0"/>
@@ -2093,6 +2360,26 @@
         </w:drawing>
       </w:r>
     </w:p>
+    <w:p>
+      <w:pPr>
+        <w:pStyle w:val="Descripcin"/>
+      </w:pPr>
+      <w:r>
+        <w:t>Ilustración 4-</w:t>
+      </w:r>
+      <w:r>
+        <w:t xml:space="preserve">Resultado de la consulta del </w:t>
+      </w:r>
+      <w:r>
+        <w:t>cuarto</w:t>
+      </w:r>
+      <w:r>
+        <w:t xml:space="preserve"> ejercicio</w:t>
+      </w:r>
+      <w:r>
+        <w:t>.</w:t>
+      </w:r>
+    </w:p>
     <w:p/>
     <w:p/>
     <w:p/>
@@ -2101,11 +2388,12 @@
       <w:pPr>
         <w:pStyle w:val="Ttulo2"/>
       </w:pPr>
-      <w:bookmarkStart w:id="5" w:name="_Toc198855674"/>
-      <w:r>
+      <w:bookmarkStart w:id="6" w:name="_Toc199171051"/>
+      <w:r>
+        <w:lastRenderedPageBreak/>
         <w:t>EJER5</w:t>
       </w:r>
-      <w:bookmarkEnd w:id="5"/>
+      <w:bookmarkEnd w:id="6"/>
     </w:p>
     <w:p>
       <w:r>
@@ -2119,11 +2407,9 @@
       <w:r>
         <w:t xml:space="preserve">, ordena por </w:t>
       </w:r>
-      <w:proofErr w:type="spellStart"/>
-      <w:r>
-        <w:t>region</w:t>
-      </w:r>
-      <w:proofErr w:type="spellEnd"/>
+      <w:r>
+        <w:t>región</w:t>
+      </w:r>
       <w:r>
         <w:t xml:space="preserve"> y limita a 5 resultados</w:t>
       </w:r>
@@ -2198,7 +2484,6 @@
     <w:p/>
     <w:p>
       <w:r>
-        <w:lastRenderedPageBreak/>
         <w:t>Resultado</w:t>
       </w:r>
       <w:r>
@@ -2206,6 +2491,9 @@
       </w:r>
     </w:p>
     <w:p>
+      <w:pPr>
+        <w:keepNext/>
+      </w:pPr>
       <w:r>
         <w:rPr>
           <w:noProof/>
@@ -2228,7 +2516,7 @@
                     </pic:cNvPicPr>
                   </pic:nvPicPr>
                   <pic:blipFill>
-                    <a:blip r:embed="rId17" cstate="print">
+                    <a:blip r:embed="rId18" cstate="print">
                       <a:extLst>
                         <a:ext uri="{28A0092B-C50C-407E-A947-70E740481C1C}">
                           <a14:useLocalDpi xmlns:a14="http://schemas.microsoft.com/office/drawing/2010/main" val="0"/>
@@ -2260,16 +2548,36 @@
         </w:drawing>
       </w:r>
     </w:p>
+    <w:p>
+      <w:pPr>
+        <w:pStyle w:val="Descripcin"/>
+      </w:pPr>
+      <w:r>
+        <w:t>Ilustración 5-</w:t>
+      </w:r>
+      <w:r>
+        <w:t xml:space="preserve">Resultado de la consulta del </w:t>
+      </w:r>
+      <w:r>
+        <w:t>quinto</w:t>
+      </w:r>
+      <w:r>
+        <w:t xml:space="preserve"> ejercicio</w:t>
+      </w:r>
+      <w:r>
+        <w:t>.</w:t>
+      </w:r>
+    </w:p>
     <w:p/>
     <w:p>
       <w:pPr>
         <w:pStyle w:val="Ttulo2"/>
       </w:pPr>
-      <w:bookmarkStart w:id="6" w:name="_Toc198855675"/>
+      <w:bookmarkStart w:id="7" w:name="_Toc199171052"/>
       <w:r>
         <w:t>EJER6</w:t>
       </w:r>
-      <w:bookmarkEnd w:id="6"/>
+      <w:bookmarkEnd w:id="7"/>
     </w:p>
     <w:p>
       <w:r>
@@ -2297,6 +2605,9 @@
       </w:r>
     </w:p>
     <w:p>
+      <w:pPr>
+        <w:keepNext/>
+      </w:pPr>
       <w:r>
         <w:rPr>
           <w:noProof/>
@@ -2319,7 +2630,7 @@
                     </pic:cNvPicPr>
                   </pic:nvPicPr>
                   <pic:blipFill>
-                    <a:blip r:embed="rId18" cstate="print">
+                    <a:blip r:embed="rId19" cstate="print">
                       <a:extLst>
                         <a:ext uri="{28A0092B-C50C-407E-A947-70E740481C1C}">
                           <a14:useLocalDpi xmlns:a14="http://schemas.microsoft.com/office/drawing/2010/main" val="0"/>
@@ -2351,16 +2662,44 @@
         </w:drawing>
       </w:r>
     </w:p>
+    <w:p>
+      <w:pPr>
+        <w:pStyle w:val="Descripcin"/>
+      </w:pPr>
+      <w:r>
+        <w:t>Ilustración 6-</w:t>
+      </w:r>
+      <w:r>
+        <w:t xml:space="preserve">Resultado de la consulta del </w:t>
+      </w:r>
+      <w:r>
+        <w:t xml:space="preserve">sexto </w:t>
+      </w:r>
+      <w:r>
+        <w:t>ejercicio</w:t>
+      </w:r>
+      <w:r>
+        <w:t>.</w:t>
+      </w:r>
+    </w:p>
+    <w:p/>
+    <w:p/>
+    <w:p/>
     <w:p/>
     <w:p>
       <w:pPr>
         <w:pStyle w:val="Ttulo2"/>
       </w:pPr>
-      <w:bookmarkStart w:id="7" w:name="_Toc198855676"/>
+      <w:bookmarkStart w:id="8" w:name="_Toc199171053"/>
+    </w:p>
+    <w:p>
+      <w:pPr>
+        <w:pStyle w:val="Ttulo2"/>
+      </w:pPr>
       <w:r>
         <w:t>EJER7</w:t>
       </w:r>
-      <w:bookmarkEnd w:id="7"/>
+      <w:bookmarkEnd w:id="8"/>
     </w:p>
     <w:p>
       <w:r>
@@ -2437,6 +2776,9 @@
       </w:r>
     </w:p>
     <w:p>
+      <w:pPr>
+        <w:keepNext/>
+      </w:pPr>
       <w:r>
         <w:rPr>
           <w:noProof/>
@@ -2459,7 +2801,7 @@
                     </pic:cNvPicPr>
                   </pic:nvPicPr>
                   <pic:blipFill>
-                    <a:blip r:embed="rId19">
+                    <a:blip r:embed="rId20">
                       <a:extLst>
                         <a:ext uri="{28A0092B-C50C-407E-A947-70E740481C1C}">
                           <a14:useLocalDpi xmlns:a14="http://schemas.microsoft.com/office/drawing/2010/main" val="0"/>
@@ -2493,14 +2835,33 @@
     </w:p>
     <w:p>
       <w:pPr>
+        <w:pStyle w:val="Descripcin"/>
+      </w:pPr>
+      <w:r>
+        <w:t>Ilustración 7-</w:t>
+      </w:r>
+      <w:r>
+        <w:t xml:space="preserve">Resultado de la consulta del </w:t>
+      </w:r>
+      <w:r>
+        <w:t xml:space="preserve">séptimo </w:t>
+      </w:r>
+      <w:r>
+        <w:t>ejercicio</w:t>
+      </w:r>
+      <w:r>
+        <w:t>.</w:t>
+      </w:r>
+    </w:p>
+    <w:p>
+      <w:pPr>
         <w:pStyle w:val="Ttulo2"/>
       </w:pPr>
-      <w:bookmarkStart w:id="8" w:name="_Toc198855677"/>
-      <w:r>
-        <w:lastRenderedPageBreak/>
+      <w:bookmarkStart w:id="9" w:name="_Toc199171054"/>
+      <w:r>
         <w:t>EJER8</w:t>
       </w:r>
-      <w:bookmarkEnd w:id="8"/>
+      <w:bookmarkEnd w:id="9"/>
     </w:p>
     <w:p>
       <w:r>
@@ -2591,14 +2952,17 @@
       </w:r>
     </w:p>
     <w:p>
+      <w:pPr>
+        <w:keepNext/>
+      </w:pPr>
       <w:r>
         <w:rPr>
           <w:noProof/>
         </w:rPr>
         <w:drawing>
-          <wp:inline distT="0" distB="0" distL="0" distR="0" wp14:anchorId="5453ED85" wp14:editId="4C8C83AA">
-            <wp:extent cx="5391150" cy="2043430"/>
-            <wp:effectExtent l="0" t="0" r="0" b="0"/>
+          <wp:inline distT="0" distB="0" distL="0" distR="0" wp14:anchorId="5453ED85" wp14:editId="7CB195B0">
+            <wp:extent cx="5379858" cy="1765190"/>
+            <wp:effectExtent l="0" t="0" r="0" b="6985"/>
             <wp:docPr id="814032401" name="Imagen 13"/>
             <wp:cNvGraphicFramePr>
               <a:graphicFrameLocks xmlns:a="http://schemas.openxmlformats.org/drawingml/2006/main" noChangeAspect="1"/>
@@ -2613,7 +2977,7 @@
                     </pic:cNvPicPr>
                   </pic:nvPicPr>
                   <pic:blipFill>
-                    <a:blip r:embed="rId20">
+                    <a:blip r:embed="rId21">
                       <a:extLst>
                         <a:ext uri="{28A0092B-C50C-407E-A947-70E740481C1C}">
                           <a14:useLocalDpi xmlns:a14="http://schemas.microsoft.com/office/drawing/2010/main" val="0"/>
@@ -2628,7 +2992,7 @@
                   <pic:spPr bwMode="auto">
                     <a:xfrm>
                       <a:off x="0" y="0"/>
-                      <a:ext cx="5391150" cy="2043430"/>
+                      <a:ext cx="5438907" cy="1784565"/>
                     </a:xfrm>
                     <a:prstGeom prst="rect">
                       <a:avLst/>
@@ -2645,7 +3009,31 @@
         </w:drawing>
       </w:r>
     </w:p>
+    <w:p>
+      <w:pPr>
+        <w:pStyle w:val="Descripcin"/>
+      </w:pPr>
+      <w:r>
+        <w:t>Ilustración 8-</w:t>
+      </w:r>
+      <w:r>
+        <w:t xml:space="preserve">Resultado de la consulta del </w:t>
+      </w:r>
+      <w:r>
+        <w:t>octavo</w:t>
+      </w:r>
+      <w:r>
+        <w:t xml:space="preserve"> ejercicio</w:t>
+      </w:r>
+      <w:r>
+        <w:t>.</w:t>
+      </w:r>
+    </w:p>
     <w:sectPr>
+      <w:headerReference w:type="default" r:id="rId22"/>
+      <w:footerReference w:type="default" r:id="rId23"/>
+      <w:headerReference w:type="first" r:id="rId24"/>
+      <w:footerReference w:type="first" r:id="rId25"/>
       <w:pgSz w:w="11906" w:h="16838"/>
       <w:pgMar w:top="1417" w:right="1701" w:bottom="1417" w:left="1701" w:header="708" w:footer="708" w:gutter="0"/>
       <w:pgNumType w:start="0"/>
@@ -2682,6 +3070,128 @@
 </w:endnotes>
 </file>
 
+<file path=word/footer1.xml><?xml version="1.0" encoding="utf-8"?>
+<w:ftr xmlns:wpc="http://schemas.microsoft.com/office/word/2010/wordprocessingCanvas" xmlns:cx="http://schemas.microsoft.com/office/drawing/2014/chartex" xmlns:cx1="http://schemas.microsoft.com/office/drawing/2015/9/8/chartex" xmlns:cx2="http://schemas.microsoft.com/office/drawing/2015/10/21/chartex" xmlns:cx3="http://schemas.microsoft.com/office/drawing/2016/5/9/chartex" xmlns:cx4="http://schemas.microsoft.com/office/drawing/2016/5/10/chartex" xmlns:cx5="http://schemas.microsoft.com/office/drawing/2016/5/11/chartex" xmlns:cx6="http://schemas.microsoft.com/office/drawing/2016/5/12/chartex" xmlns:cx7="http://schemas.microsoft.com/office/drawing/2016/5/13/chartex" xmlns:cx8="http://schemas.microsoft.com/office/drawing/2016/5/14/chartex" xmlns:mc="http://schemas.openxmlformats.org/markup-compatibility/2006" xmlns:aink="http://schemas.microsoft.com/office/drawing/2016/ink" xmlns:am3d="http://schemas.microsoft.com/office/drawing/2017/model3d" xmlns:o="urn:schemas-microsoft-com:office:office" xmlns:oel="http://schemas.microsoft.com/office/2019/extlst" xmlns:r="http://schemas.openxmlformats.org/officeDocument/2006/relationships" xmlns:m="http://schemas.openxmlformats.org/officeDocument/2006/math" xmlns:v="urn:schemas-microsoft-com:vml" xmlns:wp14="http://schemas.microsoft.com/office/word/2010/wordprocessingDrawing" xmlns:wp="http://schemas.openxmlformats.org/drawingml/2006/wordprocessingDrawing" xmlns:w10="urn:schemas-microsoft-com:office:word" xmlns:w="http://schemas.openxmlformats.org/wordprocessingml/2006/main" xmlns:w14="http://schemas.microsoft.com/office/word/2010/wordml" xmlns:w15="http://schemas.microsoft.com/office/word/2012/wordml" xmlns:w16cex="http://schemas.microsoft.com/office/word/2018/wordml/cex" xmlns:w16cid="http://schemas.microsoft.com/office/word/2016/wordml/cid" xmlns:w16="http://schemas.microsoft.com/office/word/2018/wordml" xmlns:w16du="http://schemas.microsoft.com/office/word/2023/wordml/word16du" xmlns:w16sdtdh="http://schemas.microsoft.com/office/word/2020/wordml/sdtdatahash" xmlns:w16sdtfl="http://schemas.microsoft.com/office/word/2024/wordml/sdtformatlock" xmlns:w16se="http://schemas.microsoft.com/office/word/2015/wordml/symex" xmlns:wpg="http://schemas.microsoft.com/office/word/2010/wordprocessingGroup" xmlns:wpi="http://schemas.microsoft.com/office/word/2010/wordprocessingInk" xmlns:wne="http://schemas.microsoft.com/office/word/2006/wordml" xmlns:wps="http://schemas.microsoft.com/office/word/2010/wordprocessingShape" mc:Ignorable="w14 w15 w16se w16cid w16 w16cex w16sdtdh w16sdtfl w16du wp14">
+  <w:tbl>
+    <w:tblPr>
+      <w:tblW w:w="0" w:type="auto"/>
+      <w:tblLayout w:type="fixed"/>
+      <w:tblLook w:val="06A0" w:firstRow="1" w:lastRow="0" w:firstColumn="1" w:lastColumn="0" w:noHBand="1" w:noVBand="1"/>
+    </w:tblPr>
+    <w:tblGrid>
+      <w:gridCol w:w="2830"/>
+      <w:gridCol w:w="2830"/>
+      <w:gridCol w:w="2830"/>
+    </w:tblGrid>
+    <w:tr>
+      <w:trPr>
+        <w:trHeight w:val="300"/>
+      </w:trPr>
+      <w:tc>
+        <w:tcPr>
+          <w:tcW w:w="2830" w:type="dxa"/>
+        </w:tcPr>
+        <w:p>
+          <w:pPr>
+            <w:pStyle w:val="Encabezado"/>
+            <w:ind w:left="-115"/>
+          </w:pPr>
+        </w:p>
+      </w:tc>
+      <w:tc>
+        <w:tcPr>
+          <w:tcW w:w="2830" w:type="dxa"/>
+        </w:tcPr>
+        <w:p>
+          <w:pPr>
+            <w:pStyle w:val="Encabezado"/>
+            <w:jc w:val="center"/>
+          </w:pPr>
+        </w:p>
+      </w:tc>
+      <w:tc>
+        <w:tcPr>
+          <w:tcW w:w="2830" w:type="dxa"/>
+        </w:tcPr>
+        <w:p>
+          <w:pPr>
+            <w:pStyle w:val="Encabezado"/>
+            <w:ind w:right="-115"/>
+            <w:jc w:val="right"/>
+          </w:pPr>
+        </w:p>
+      </w:tc>
+    </w:tr>
+  </w:tbl>
+  <w:p>
+    <w:pPr>
+      <w:pStyle w:val="Piedepgina"/>
+    </w:pPr>
+  </w:p>
+</w:ftr>
+</file>
+
+<file path=word/footer2.xml><?xml version="1.0" encoding="utf-8"?>
+<w:ftr xmlns:wpc="http://schemas.microsoft.com/office/word/2010/wordprocessingCanvas" xmlns:cx="http://schemas.microsoft.com/office/drawing/2014/chartex" xmlns:cx1="http://schemas.microsoft.com/office/drawing/2015/9/8/chartex" xmlns:cx2="http://schemas.microsoft.com/office/drawing/2015/10/21/chartex" xmlns:cx3="http://schemas.microsoft.com/office/drawing/2016/5/9/chartex" xmlns:cx4="http://schemas.microsoft.com/office/drawing/2016/5/10/chartex" xmlns:cx5="http://schemas.microsoft.com/office/drawing/2016/5/11/chartex" xmlns:cx6="http://schemas.microsoft.com/office/drawing/2016/5/12/chartex" xmlns:cx7="http://schemas.microsoft.com/office/drawing/2016/5/13/chartex" xmlns:cx8="http://schemas.microsoft.com/office/drawing/2016/5/14/chartex" xmlns:mc="http://schemas.openxmlformats.org/markup-compatibility/2006" xmlns:aink="http://schemas.microsoft.com/office/drawing/2016/ink" xmlns:am3d="http://schemas.microsoft.com/office/drawing/2017/model3d" xmlns:o="urn:schemas-microsoft-com:office:office" xmlns:oel="http://schemas.microsoft.com/office/2019/extlst" xmlns:r="http://schemas.openxmlformats.org/officeDocument/2006/relationships" xmlns:m="http://schemas.openxmlformats.org/officeDocument/2006/math" xmlns:v="urn:schemas-microsoft-com:vml" xmlns:wp14="http://schemas.microsoft.com/office/word/2010/wordprocessingDrawing" xmlns:wp="http://schemas.openxmlformats.org/drawingml/2006/wordprocessingDrawing" xmlns:w10="urn:schemas-microsoft-com:office:word" xmlns:w="http://schemas.openxmlformats.org/wordprocessingml/2006/main" xmlns:w14="http://schemas.microsoft.com/office/word/2010/wordml" xmlns:w15="http://schemas.microsoft.com/office/word/2012/wordml" xmlns:w16cex="http://schemas.microsoft.com/office/word/2018/wordml/cex" xmlns:w16cid="http://schemas.microsoft.com/office/word/2016/wordml/cid" xmlns:w16="http://schemas.microsoft.com/office/word/2018/wordml" xmlns:w16du="http://schemas.microsoft.com/office/word/2023/wordml/word16du" xmlns:w16sdtdh="http://schemas.microsoft.com/office/word/2020/wordml/sdtdatahash" xmlns:w16sdtfl="http://schemas.microsoft.com/office/word/2024/wordml/sdtformatlock" xmlns:w16se="http://schemas.microsoft.com/office/word/2015/wordml/symex" xmlns:wpg="http://schemas.microsoft.com/office/word/2010/wordprocessingGroup" xmlns:wpi="http://schemas.microsoft.com/office/word/2010/wordprocessingInk" xmlns:wne="http://schemas.microsoft.com/office/word/2006/wordml" xmlns:wps="http://schemas.microsoft.com/office/word/2010/wordprocessingShape" mc:Ignorable="w14 w15 w16se w16cid w16 w16cex w16sdtdh w16sdtfl w16du wp14">
+  <w:tbl>
+    <w:tblPr>
+      <w:tblW w:w="0" w:type="auto"/>
+      <w:tblLayout w:type="fixed"/>
+      <w:tblLook w:val="06A0" w:firstRow="1" w:lastRow="0" w:firstColumn="1" w:lastColumn="0" w:noHBand="1" w:noVBand="1"/>
+    </w:tblPr>
+    <w:tblGrid>
+      <w:gridCol w:w="2830"/>
+      <w:gridCol w:w="2830"/>
+      <w:gridCol w:w="2830"/>
+    </w:tblGrid>
+    <w:tr>
+      <w:trPr>
+        <w:trHeight w:val="300"/>
+      </w:trPr>
+      <w:tc>
+        <w:tcPr>
+          <w:tcW w:w="2830" w:type="dxa"/>
+        </w:tcPr>
+        <w:p>
+          <w:pPr>
+            <w:pStyle w:val="Encabezado"/>
+            <w:ind w:left="-115"/>
+          </w:pPr>
+        </w:p>
+      </w:tc>
+      <w:tc>
+        <w:tcPr>
+          <w:tcW w:w="2830" w:type="dxa"/>
+        </w:tcPr>
+        <w:p>
+          <w:pPr>
+            <w:pStyle w:val="Encabezado"/>
+            <w:jc w:val="center"/>
+          </w:pPr>
+        </w:p>
+      </w:tc>
+      <w:tc>
+        <w:tcPr>
+          <w:tcW w:w="2830" w:type="dxa"/>
+        </w:tcPr>
+        <w:p>
+          <w:pPr>
+            <w:pStyle w:val="Encabezado"/>
+            <w:ind w:right="-115"/>
+            <w:jc w:val="right"/>
+          </w:pPr>
+        </w:p>
+      </w:tc>
+    </w:tr>
+  </w:tbl>
+  <w:p>
+    <w:pPr>
+      <w:pStyle w:val="Piedepgina"/>
+    </w:pPr>
+  </w:p>
+</w:ftr>
+</file>
+
 <file path=word/footnotes.xml><?xml version="1.0" encoding="utf-8"?>
 <w:footnotes xmlns:wpc="http://schemas.microsoft.com/office/word/2010/wordprocessingCanvas" xmlns:cx="http://schemas.microsoft.com/office/drawing/2014/chartex" xmlns:cx1="http://schemas.microsoft.com/office/drawing/2015/9/8/chartex" xmlns:cx2="http://schemas.microsoft.com/office/drawing/2015/10/21/chartex" xmlns:cx3="http://schemas.microsoft.com/office/drawing/2016/5/9/chartex" xmlns:cx4="http://schemas.microsoft.com/office/drawing/2016/5/10/chartex" xmlns:cx5="http://schemas.microsoft.com/office/drawing/2016/5/11/chartex" xmlns:cx6="http://schemas.microsoft.com/office/drawing/2016/5/12/chartex" xmlns:cx7="http://schemas.microsoft.com/office/drawing/2016/5/13/chartex" xmlns:cx8="http://schemas.microsoft.com/office/drawing/2016/5/14/chartex" xmlns:mc="http://schemas.openxmlformats.org/markup-compatibility/2006" xmlns:aink="http://schemas.microsoft.com/office/drawing/2016/ink" xmlns:am3d="http://schemas.microsoft.com/office/drawing/2017/model3d" xmlns:o="urn:schemas-microsoft-com:office:office" xmlns:oel="http://schemas.microsoft.com/office/2019/extlst" xmlns:r="http://schemas.openxmlformats.org/officeDocument/2006/relationships" xmlns:m="http://schemas.openxmlformats.org/officeDocument/2006/math" xmlns:v="urn:schemas-microsoft-com:vml" xmlns:wp14="http://schemas.microsoft.com/office/word/2010/wordprocessingDrawing" xmlns:wp="http://schemas.openxmlformats.org/drawingml/2006/wordprocessingDrawing" xmlns:w10="urn:schemas-microsoft-com:office:word" xmlns:w="http://schemas.openxmlformats.org/wordprocessingml/2006/main" xmlns:w14="http://schemas.microsoft.com/office/word/2010/wordml" xmlns:w15="http://schemas.microsoft.com/office/word/2012/wordml" xmlns:w16cex="http://schemas.microsoft.com/office/word/2018/wordml/cex" xmlns:w16cid="http://schemas.microsoft.com/office/word/2016/wordml/cid" xmlns:w16="http://schemas.microsoft.com/office/word/2018/wordml" xmlns:w16du="http://schemas.microsoft.com/office/word/2023/wordml/word16du" xmlns:w16sdtdh="http://schemas.microsoft.com/office/word/2020/wordml/sdtdatahash" xmlns:w16sdtfl="http://schemas.microsoft.com/office/word/2024/wordml/sdtformatlock" xmlns:w16se="http://schemas.microsoft.com/office/word/2015/wordml/symex" xmlns:wpg="http://schemas.microsoft.com/office/word/2010/wordprocessingGroup" xmlns:wpi="http://schemas.microsoft.com/office/word/2010/wordprocessingInk" xmlns:wne="http://schemas.microsoft.com/office/word/2006/wordml" xmlns:wps="http://schemas.microsoft.com/office/word/2010/wordprocessingShape" mc:Ignorable="w14 w15 w16se w16cid w16 w16cex w16sdtdh w16sdtfl w16du wp14">
   <w:footnote w:type="separator" w:id="-1">
@@ -2705,6 +3215,128 @@
     </w:p>
   </w:footnote>
 </w:footnotes>
+</file>
+
+<file path=word/header1.xml><?xml version="1.0" encoding="utf-8"?>
+<w:hdr xmlns:wpc="http://schemas.microsoft.com/office/word/2010/wordprocessingCanvas" xmlns:cx="http://schemas.microsoft.com/office/drawing/2014/chartex" xmlns:cx1="http://schemas.microsoft.com/office/drawing/2015/9/8/chartex" xmlns:cx2="http://schemas.microsoft.com/office/drawing/2015/10/21/chartex" xmlns:cx3="http://schemas.microsoft.com/office/drawing/2016/5/9/chartex" xmlns:cx4="http://schemas.microsoft.com/office/drawing/2016/5/10/chartex" xmlns:cx5="http://schemas.microsoft.com/office/drawing/2016/5/11/chartex" xmlns:cx6="http://schemas.microsoft.com/office/drawing/2016/5/12/chartex" xmlns:cx7="http://schemas.microsoft.com/office/drawing/2016/5/13/chartex" xmlns:cx8="http://schemas.microsoft.com/office/drawing/2016/5/14/chartex" xmlns:mc="http://schemas.openxmlformats.org/markup-compatibility/2006" xmlns:aink="http://schemas.microsoft.com/office/drawing/2016/ink" xmlns:am3d="http://schemas.microsoft.com/office/drawing/2017/model3d" xmlns:o="urn:schemas-microsoft-com:office:office" xmlns:oel="http://schemas.microsoft.com/office/2019/extlst" xmlns:r="http://schemas.openxmlformats.org/officeDocument/2006/relationships" xmlns:m="http://schemas.openxmlformats.org/officeDocument/2006/math" xmlns:v="urn:schemas-microsoft-com:vml" xmlns:wp14="http://schemas.microsoft.com/office/word/2010/wordprocessingDrawing" xmlns:wp="http://schemas.openxmlformats.org/drawingml/2006/wordprocessingDrawing" xmlns:w10="urn:schemas-microsoft-com:office:word" xmlns:w="http://schemas.openxmlformats.org/wordprocessingml/2006/main" xmlns:w14="http://schemas.microsoft.com/office/word/2010/wordml" xmlns:w15="http://schemas.microsoft.com/office/word/2012/wordml" xmlns:w16cex="http://schemas.microsoft.com/office/word/2018/wordml/cex" xmlns:w16cid="http://schemas.microsoft.com/office/word/2016/wordml/cid" xmlns:w16="http://schemas.microsoft.com/office/word/2018/wordml" xmlns:w16du="http://schemas.microsoft.com/office/word/2023/wordml/word16du" xmlns:w16sdtdh="http://schemas.microsoft.com/office/word/2020/wordml/sdtdatahash" xmlns:w16sdtfl="http://schemas.microsoft.com/office/word/2024/wordml/sdtformatlock" xmlns:w16se="http://schemas.microsoft.com/office/word/2015/wordml/symex" xmlns:wpg="http://schemas.microsoft.com/office/word/2010/wordprocessingGroup" xmlns:wpi="http://schemas.microsoft.com/office/word/2010/wordprocessingInk" xmlns:wne="http://schemas.microsoft.com/office/word/2006/wordml" xmlns:wps="http://schemas.microsoft.com/office/word/2010/wordprocessingShape" mc:Ignorable="w14 w15 w16se w16cid w16 w16cex w16sdtdh w16sdtfl w16du wp14">
+  <w:tbl>
+    <w:tblPr>
+      <w:tblW w:w="0" w:type="auto"/>
+      <w:tblLayout w:type="fixed"/>
+      <w:tblLook w:val="06A0" w:firstRow="1" w:lastRow="0" w:firstColumn="1" w:lastColumn="0" w:noHBand="1" w:noVBand="1"/>
+    </w:tblPr>
+    <w:tblGrid>
+      <w:gridCol w:w="2830"/>
+      <w:gridCol w:w="2830"/>
+      <w:gridCol w:w="2830"/>
+    </w:tblGrid>
+    <w:tr>
+      <w:trPr>
+        <w:trHeight w:val="300"/>
+      </w:trPr>
+      <w:tc>
+        <w:tcPr>
+          <w:tcW w:w="2830" w:type="dxa"/>
+        </w:tcPr>
+        <w:p>
+          <w:pPr>
+            <w:pStyle w:val="Encabezado"/>
+            <w:ind w:left="-115"/>
+          </w:pPr>
+        </w:p>
+      </w:tc>
+      <w:tc>
+        <w:tcPr>
+          <w:tcW w:w="2830" w:type="dxa"/>
+        </w:tcPr>
+        <w:p>
+          <w:pPr>
+            <w:pStyle w:val="Encabezado"/>
+            <w:jc w:val="center"/>
+          </w:pPr>
+        </w:p>
+      </w:tc>
+      <w:tc>
+        <w:tcPr>
+          <w:tcW w:w="2830" w:type="dxa"/>
+        </w:tcPr>
+        <w:p>
+          <w:pPr>
+            <w:pStyle w:val="Encabezado"/>
+            <w:ind w:right="-115"/>
+            <w:jc w:val="right"/>
+          </w:pPr>
+        </w:p>
+      </w:tc>
+    </w:tr>
+  </w:tbl>
+  <w:p>
+    <w:pPr>
+      <w:pStyle w:val="Encabezado"/>
+    </w:pPr>
+  </w:p>
+</w:hdr>
+</file>
+
+<file path=word/header2.xml><?xml version="1.0" encoding="utf-8"?>
+<w:hdr xmlns:wpc="http://schemas.microsoft.com/office/word/2010/wordprocessingCanvas" xmlns:cx="http://schemas.microsoft.com/office/drawing/2014/chartex" xmlns:cx1="http://schemas.microsoft.com/office/drawing/2015/9/8/chartex" xmlns:cx2="http://schemas.microsoft.com/office/drawing/2015/10/21/chartex" xmlns:cx3="http://schemas.microsoft.com/office/drawing/2016/5/9/chartex" xmlns:cx4="http://schemas.microsoft.com/office/drawing/2016/5/10/chartex" xmlns:cx5="http://schemas.microsoft.com/office/drawing/2016/5/11/chartex" xmlns:cx6="http://schemas.microsoft.com/office/drawing/2016/5/12/chartex" xmlns:cx7="http://schemas.microsoft.com/office/drawing/2016/5/13/chartex" xmlns:cx8="http://schemas.microsoft.com/office/drawing/2016/5/14/chartex" xmlns:mc="http://schemas.openxmlformats.org/markup-compatibility/2006" xmlns:aink="http://schemas.microsoft.com/office/drawing/2016/ink" xmlns:am3d="http://schemas.microsoft.com/office/drawing/2017/model3d" xmlns:o="urn:schemas-microsoft-com:office:office" xmlns:oel="http://schemas.microsoft.com/office/2019/extlst" xmlns:r="http://schemas.openxmlformats.org/officeDocument/2006/relationships" xmlns:m="http://schemas.openxmlformats.org/officeDocument/2006/math" xmlns:v="urn:schemas-microsoft-com:vml" xmlns:wp14="http://schemas.microsoft.com/office/word/2010/wordprocessingDrawing" xmlns:wp="http://schemas.openxmlformats.org/drawingml/2006/wordprocessingDrawing" xmlns:w10="urn:schemas-microsoft-com:office:word" xmlns:w="http://schemas.openxmlformats.org/wordprocessingml/2006/main" xmlns:w14="http://schemas.microsoft.com/office/word/2010/wordml" xmlns:w15="http://schemas.microsoft.com/office/word/2012/wordml" xmlns:w16cex="http://schemas.microsoft.com/office/word/2018/wordml/cex" xmlns:w16cid="http://schemas.microsoft.com/office/word/2016/wordml/cid" xmlns:w16="http://schemas.microsoft.com/office/word/2018/wordml" xmlns:w16du="http://schemas.microsoft.com/office/word/2023/wordml/word16du" xmlns:w16sdtdh="http://schemas.microsoft.com/office/word/2020/wordml/sdtdatahash" xmlns:w16sdtfl="http://schemas.microsoft.com/office/word/2024/wordml/sdtformatlock" xmlns:w16se="http://schemas.microsoft.com/office/word/2015/wordml/symex" xmlns:wpg="http://schemas.microsoft.com/office/word/2010/wordprocessingGroup" xmlns:wpi="http://schemas.microsoft.com/office/word/2010/wordprocessingInk" xmlns:wne="http://schemas.microsoft.com/office/word/2006/wordml" xmlns:wps="http://schemas.microsoft.com/office/word/2010/wordprocessingShape" mc:Ignorable="w14 w15 w16se w16cid w16 w16cex w16sdtdh w16sdtfl w16du wp14">
+  <w:tbl>
+    <w:tblPr>
+      <w:tblW w:w="0" w:type="auto"/>
+      <w:tblLayout w:type="fixed"/>
+      <w:tblLook w:val="06A0" w:firstRow="1" w:lastRow="0" w:firstColumn="1" w:lastColumn="0" w:noHBand="1" w:noVBand="1"/>
+    </w:tblPr>
+    <w:tblGrid>
+      <w:gridCol w:w="2830"/>
+      <w:gridCol w:w="2830"/>
+      <w:gridCol w:w="2830"/>
+    </w:tblGrid>
+    <w:tr>
+      <w:trPr>
+        <w:trHeight w:val="300"/>
+      </w:trPr>
+      <w:tc>
+        <w:tcPr>
+          <w:tcW w:w="2830" w:type="dxa"/>
+        </w:tcPr>
+        <w:p>
+          <w:pPr>
+            <w:pStyle w:val="Encabezado"/>
+            <w:ind w:left="-115"/>
+          </w:pPr>
+        </w:p>
+      </w:tc>
+      <w:tc>
+        <w:tcPr>
+          <w:tcW w:w="2830" w:type="dxa"/>
+        </w:tcPr>
+        <w:p>
+          <w:pPr>
+            <w:pStyle w:val="Encabezado"/>
+            <w:jc w:val="center"/>
+          </w:pPr>
+        </w:p>
+      </w:tc>
+      <w:tc>
+        <w:tcPr>
+          <w:tcW w:w="2830" w:type="dxa"/>
+        </w:tcPr>
+        <w:p>
+          <w:pPr>
+            <w:pStyle w:val="Encabezado"/>
+            <w:ind w:right="-115"/>
+            <w:jc w:val="right"/>
+          </w:pPr>
+        </w:p>
+      </w:tc>
+    </w:tr>
+  </w:tbl>
+  <w:p>
+    <w:pPr>
+      <w:pStyle w:val="Encabezado"/>
+    </w:pPr>
+  </w:p>
+</w:hdr>
 </file>
 
 <file path=word/styles.xml><?xml version="1.0" encoding="utf-8"?>
@@ -3766,6 +4398,59 @@
       <w:ind w:left="240"/>
     </w:pPr>
   </w:style>
+  <w:style w:type="paragraph" w:styleId="Descripcin">
+    <w:name w:val="caption"/>
+    <w:basedOn w:val="Normal"/>
+    <w:next w:val="Normal"/>
+    <w:uiPriority w:val="35"/>
+    <w:unhideWhenUsed/>
+    <w:qFormat/>
+    <w:rsid w:val="00801E4F"/>
+    <w:pPr>
+      <w:spacing w:after="200" w:line="240" w:lineRule="auto"/>
+    </w:pPr>
+    <w:rPr>
+      <w:i/>
+      <w:iCs/>
+      <w:color w:val="0E2841" w:themeColor="text2"/>
+      <w:sz w:val="18"/>
+      <w:szCs w:val="18"/>
+    </w:rPr>
+  </w:style>
+  <w:style w:type="paragraph" w:styleId="Textonotapie">
+    <w:name w:val="footnote text"/>
+    <w:basedOn w:val="Normal"/>
+    <w:uiPriority w:val="99"/>
+    <w:semiHidden/>
+    <w:unhideWhenUsed/>
+    <w:rsid w:val="2780D2FC"/>
+    <w:pPr>
+      <w:spacing w:after="0" w:line="240" w:lineRule="auto"/>
+    </w:pPr>
+    <w:rPr>
+      <w:sz w:val="20"/>
+      <w:szCs w:val="20"/>
+    </w:rPr>
+  </w:style>
+  <w:style w:type="table" w:styleId="Tablaconcuadrcula">
+    <w:name w:val="Table Grid"/>
+    <w:basedOn w:val="Tablanormal"/>
+    <w:uiPriority w:val="59"/>
+    <w:rsid w:val="00FB4123"/>
+    <w:pPr>
+      <w:spacing w:after="0" w:line="240" w:lineRule="auto"/>
+    </w:pPr>
+    <w:tblPr>
+      <w:tblBorders>
+        <w:top w:val="single" w:sz="4" w:space="0" w:color="000000" w:themeColor="text1"/>
+        <w:left w:val="single" w:sz="4" w:space="0" w:color="000000" w:themeColor="text1"/>
+        <w:bottom w:val="single" w:sz="4" w:space="0" w:color="000000" w:themeColor="text1"/>
+        <w:right w:val="single" w:sz="4" w:space="0" w:color="000000" w:themeColor="text1"/>
+        <w:insideH w:val="single" w:sz="4" w:space="0" w:color="000000" w:themeColor="text1"/>
+        <w:insideV w:val="single" w:sz="4" w:space="0" w:color="000000" w:themeColor="text1"/>
+      </w:tblBorders>
+    </w:tblPr>
+  </w:style>
 </w:styles>
 </file>
 
@@ -4085,27 +4770,8 @@
 </file>
 
 <file path=customXml/item1.xml><?xml version="1.0" encoding="utf-8"?>
-<b:Sources xmlns:b="http://schemas.openxmlformats.org/officeDocument/2006/bibliography" xmlns="http://schemas.openxmlformats.org/officeDocument/2006/bibliography" SelectedStyle="\APASixthEditionOfficeOnline.xsl" StyleName="APA" Version="6"/>
-</file>
-
-<file path=customXml/item2.xml><?xml version="1.0" encoding="utf-8"?>
-<p:properties xmlns:p="http://schemas.microsoft.com/office/2006/metadata/properties" xmlns:xsi="http://www.w3.org/2001/XMLSchema-instance" xmlns:pc="http://schemas.microsoft.com/office/infopath/2007/PartnerControls">
-  <documentManagement/>
-</p:properties>
-</file>
-
-<file path=customXml/item3.xml><?xml version="1.0" encoding="utf-8"?>
-<?mso-contentType ?>
-<FormTemplates xmlns="http://schemas.microsoft.com/sharepoint/v3/contenttype/forms">
-  <Display>DocumentLibraryForm</Display>
-  <Edit>DocumentLibraryForm</Edit>
-  <New>DocumentLibraryForm</New>
-</FormTemplates>
-</file>
-
-<file path=customXml/item4.xml><?xml version="1.0" encoding="utf-8"?>
-<ct:contentTypeSchema xmlns:ct="http://schemas.microsoft.com/office/2006/metadata/contentType" xmlns:ma="http://schemas.microsoft.com/office/2006/metadata/properties/metaAttributes" ct:_="" ma:_="" ma:contentTypeName="Documento" ma:contentTypeID="0x010100CE78649C82C76745AB736B81A607A008" ma:contentTypeVersion="5" ma:contentTypeDescription="Crear nuevo documento." ma:contentTypeScope="" ma:versionID="525e164f12ad0e4a7e8811082f3805b0">
-  <xsd:schema xmlns:xsd="http://www.w3.org/2001/XMLSchema" xmlns:xs="http://www.w3.org/2001/XMLSchema" xmlns:p="http://schemas.microsoft.com/office/2006/metadata/properties" xmlns:ns3="b4ea9745-3b7f-4b71-b089-20a152385dbf" targetNamespace="http://schemas.microsoft.com/office/2006/metadata/properties" ma:root="true" ma:fieldsID="a8eced32f0e3a22350db5a0f86386a24" ns3:_="">
+<ct:contentTypeSchema xmlns:ct="http://schemas.microsoft.com/office/2006/metadata/contentType" xmlns:ma="http://schemas.microsoft.com/office/2006/metadata/properties/metaAttributes" ct:_="" ma:_="" ma:contentTypeName="Documento" ma:contentTypeID="0x010100CE78649C82C76745AB736B81A607A008" ma:contentTypeVersion="6" ma:contentTypeDescription="Crear nuevo documento." ma:contentTypeScope="" ma:versionID="e2f528f712f114fe10fdbf3b1fd7378b">
+  <xsd:schema xmlns:xsd="http://www.w3.org/2001/XMLSchema" xmlns:xs="http://www.w3.org/2001/XMLSchema" xmlns:p="http://schemas.microsoft.com/office/2006/metadata/properties" xmlns:ns3="b4ea9745-3b7f-4b71-b089-20a152385dbf" targetNamespace="http://schemas.microsoft.com/office/2006/metadata/properties" ma:root="true" ma:fieldsID="6e4813eefabba7f756d54fdbeaa9bf32" ns3:_="">
     <xsd:import namespace="b4ea9745-3b7f-4b71-b089-20a152385dbf"/>
     <xsd:element name="properties">
       <xsd:complexType>
@@ -4118,6 +4784,7 @@
                 <xsd:element ref="ns3:MediaServiceFastMetadata" minOccurs="0"/>
                 <xsd:element ref="ns3:MediaServiceSearchProperties" minOccurs="0"/>
                 <xsd:element ref="ns3:MediaServiceObjectDetectorVersions" minOccurs="0"/>
+                <xsd:element ref="ns3:_activity" minOccurs="0"/>
               </xsd:all>
             </xsd:complexType>
           </xsd:element>
@@ -4151,6 +4818,11 @@
     <xsd:element name="MediaServiceObjectDetectorVersions" ma:index="12" nillable="true" ma:displayName="MediaServiceObjectDetectorVersions" ma:hidden="true" ma:indexed="true" ma:internalName="MediaServiceObjectDetectorVersions" ma:readOnly="true">
       <xsd:simpleType>
         <xsd:restriction base="dms:Text"/>
+      </xsd:simpleType>
+    </xsd:element>
+    <xsd:element name="_activity" ma:index="13" nillable="true" ma:displayName="_activity" ma:hidden="true" ma:internalName="_activity">
+      <xsd:simpleType>
+        <xsd:restriction base="dms:Note"/>
       </xsd:simpleType>
     </xsd:element>
   </xsd:schema>
@@ -4253,33 +4925,29 @@
 </ct:contentTypeSchema>
 </file>
 
-<file path=customXml/itemProps1.xml><?xml version="1.0" encoding="utf-8"?>
-<ds:datastoreItem xmlns:ds="http://schemas.openxmlformats.org/officeDocument/2006/customXml" ds:itemID="{E16B8C2C-0314-4B1D-96F6-9992AA223849}">
-  <ds:schemaRefs>
-    <ds:schemaRef ds:uri="http://schemas.openxmlformats.org/officeDocument/2006/bibliography"/>
-  </ds:schemaRefs>
-</ds:datastoreItem>
+<file path=customXml/item2.xml><?xml version="1.0" encoding="utf-8"?>
+<b:Sources xmlns:b="http://schemas.openxmlformats.org/officeDocument/2006/bibliography" xmlns="http://schemas.openxmlformats.org/officeDocument/2006/bibliography" SelectedStyle="\APASixthEditionOfficeOnline.xsl" StyleName="APA" Version="6"/>
 </file>
 
-<file path=customXml/itemProps2.xml><?xml version="1.0" encoding="utf-8"?>
-<ds:datastoreItem xmlns:ds="http://schemas.openxmlformats.org/officeDocument/2006/customXml" ds:itemID="{57CE5B9B-D057-4994-BF51-3DE581EE64D6}">
-  <ds:schemaRefs>
-    <ds:schemaRef ds:uri="http://schemas.microsoft.com/office/2006/metadata/properties"/>
-    <ds:schemaRef ds:uri="http://schemas.microsoft.com/office/infopath/2007/PartnerControls"/>
-  </ds:schemaRefs>
-</ds:datastoreItem>
+<file path=customXml/item3.xml><?xml version="1.0" encoding="utf-8"?>
+<p:properties xmlns:p="http://schemas.microsoft.com/office/2006/metadata/properties" xmlns:xsi="http://www.w3.org/2001/XMLSchema-instance" xmlns:pc="http://schemas.microsoft.com/office/infopath/2007/PartnerControls">
+  <documentManagement>
+    <_activity xmlns="b4ea9745-3b7f-4b71-b089-20a152385dbf" xsi:nil="true"/>
+  </documentManagement>
+</p:properties>
 </file>
 
-<file path=customXml/itemProps3.xml><?xml version="1.0" encoding="utf-8"?>
-<ds:datastoreItem xmlns:ds="http://schemas.openxmlformats.org/officeDocument/2006/customXml" ds:itemID="{492B51FF-3722-4438-BD7C-B1AF4B659F58}">
-  <ds:schemaRefs>
-    <ds:schemaRef ds:uri="http://schemas.microsoft.com/sharepoint/v3/contenttype/forms"/>
-  </ds:schemaRefs>
-</ds:datastoreItem>
+<file path=customXml/item4.xml><?xml version="1.0" encoding="utf-8"?>
+<?mso-contentType ?>
+<FormTemplates xmlns="http://schemas.microsoft.com/sharepoint/v3/contenttype/forms">
+  <Display>DocumentLibraryForm</Display>
+  <Edit>DocumentLibraryForm</Edit>
+  <New>DocumentLibraryForm</New>
+</FormTemplates>
 </file>
 
-<file path=customXml/itemProps4.xml><?xml version="1.0" encoding="utf-8"?>
-<ds:datastoreItem xmlns:ds="http://schemas.openxmlformats.org/officeDocument/2006/customXml" ds:itemID="{0ACC076F-69AC-4E08-822D-B44EADAA404C}">
+<file path=customXml/itemProps1.xml><?xml version="1.0" encoding="utf-8"?>
+<ds:datastoreItem xmlns:ds="http://schemas.openxmlformats.org/officeDocument/2006/customXml" ds:itemID="{F9111495-D78D-4A37-80F2-89B4DCE0E8F2}">
   <ds:schemaRefs>
     <ds:schemaRef ds:uri="http://schemas.microsoft.com/office/2006/metadata/contentType"/>
     <ds:schemaRef ds:uri="http://schemas.microsoft.com/office/2006/metadata/properties/metaAttributes"/>
@@ -4294,4 +4962,30 @@
     <ds:schemaRef ds:uri="http://schemas.microsoft.com/internal/obd"/>
   </ds:schemaRefs>
 </ds:datastoreItem>
+</file>
+
+<file path=customXml/itemProps2.xml><?xml version="1.0" encoding="utf-8"?>
+<ds:datastoreItem xmlns:ds="http://schemas.openxmlformats.org/officeDocument/2006/customXml" ds:itemID="{E16B8C2C-0314-4B1D-96F6-9992AA223849}">
+  <ds:schemaRefs>
+    <ds:schemaRef ds:uri="http://schemas.openxmlformats.org/officeDocument/2006/bibliography"/>
+  </ds:schemaRefs>
+</ds:datastoreItem>
+</file>
+
+<file path=customXml/itemProps3.xml><?xml version="1.0" encoding="utf-8"?>
+<ds:datastoreItem xmlns:ds="http://schemas.openxmlformats.org/officeDocument/2006/customXml" ds:itemID="{57CE5B9B-D057-4994-BF51-3DE581EE64D6}">
+  <ds:schemaRefs>
+    <ds:schemaRef ds:uri="http://schemas.microsoft.com/office/2006/metadata/properties"/>
+    <ds:schemaRef ds:uri="http://schemas.microsoft.com/office/infopath/2007/PartnerControls"/>
+    <ds:schemaRef ds:uri="b4ea9745-3b7f-4b71-b089-20a152385dbf"/>
+  </ds:schemaRefs>
+</ds:datastoreItem>
+</file>
+
+<file path=customXml/itemProps4.xml><?xml version="1.0" encoding="utf-8"?>
+<ds:datastoreItem xmlns:ds="http://schemas.openxmlformats.org/officeDocument/2006/customXml" ds:itemID="{492B51FF-3722-4438-BD7C-B1AF4B659F58}">
+  <ds:schemaRefs>
+    <ds:schemaRef ds:uri="http://schemas.microsoft.com/sharepoint/v3/contenttype/forms"/>
+  </ds:schemaRefs>
+</ds:datastoreItem>
 </file>
</xml_diff>